<commit_message>
fix and add information
</commit_message>
<xml_diff>
--- a/KHANS_project/Documentation and presentation/Q&A Documentation .docx
+++ b/KHANS_project/Documentation and presentation/Q&A Documentation .docx
@@ -445,7 +445,7 @@
                 <w:sz w:val="18"/>
                 <w:szCs w:val="24"/>
               </w:rPr>
-              <w:t>Rado</w:t>
+              <w:t>Radoslav</w:t>
             </w:r>
             <w:proofErr w:type="spellEnd"/>
             <w:r>
@@ -454,15 +454,25 @@
                 <w:sz w:val="18"/>
                 <w:szCs w:val="24"/>
               </w:rPr>
-              <w:t xml:space="preserve"> Ivanov &amp; Ivan Ivanov</w:t>
-            </w:r>
-            <w:r>
-              <w:rPr>
-                <w:rFonts w:ascii="Arial" w:hAnsi="Arial" w:cs="Arial"/>
-                <w:sz w:val="18"/>
-                <w:szCs w:val="24"/>
-              </w:rPr>
-              <w:t xml:space="preserve"> &amp; </w:t>
+              <w:t xml:space="preserve"> Ivanov</w:t>
+            </w:r>
+            <w:r>
+              <w:rPr>
+                <w:rFonts w:ascii="Arial" w:hAnsi="Arial" w:cs="Arial"/>
+                <w:sz w:val="18"/>
+                <w:szCs w:val="24"/>
+              </w:rPr>
+              <w:t xml:space="preserve"> </w:t>
+            </w:r>
+            <w:bookmarkStart w:id="0" w:name="_GoBack"/>
+            <w:bookmarkEnd w:id="0"/>
+            <w:r>
+              <w:rPr>
+                <w:rFonts w:ascii="Arial" w:hAnsi="Arial" w:cs="Arial"/>
+                <w:sz w:val="18"/>
+                <w:szCs w:val="24"/>
+              </w:rPr>
+              <w:t xml:space="preserve">&amp; Ivan Ivanov &amp; </w:t>
             </w:r>
             <w:proofErr w:type="spellStart"/>
             <w:r>
@@ -658,15 +668,7 @@
                 <w:sz w:val="18"/>
                 <w:szCs w:val="24"/>
               </w:rPr>
-              <w:t>S</w:t>
-            </w:r>
-            <w:r>
-              <w:rPr>
-                <w:rFonts w:ascii="Arial" w:hAnsi="Arial" w:cs="Arial"/>
-                <w:sz w:val="18"/>
-                <w:szCs w:val="24"/>
-              </w:rPr>
-              <w:t>how all events before 1900 year</w:t>
+              <w:t>Show all events before 1900 year</w:t>
             </w:r>
           </w:p>
         </w:tc>
@@ -690,7 +692,7 @@
                 <w:sz w:val="18"/>
                 <w:szCs w:val="24"/>
               </w:rPr>
-              <w:t>Rado</w:t>
+              <w:t>Radoslav</w:t>
             </w:r>
             <w:proofErr w:type="spellEnd"/>
             <w:r>
@@ -699,7 +701,23 @@
                 <w:sz w:val="18"/>
                 <w:szCs w:val="24"/>
               </w:rPr>
-              <w:t xml:space="preserve"> Ivanov &amp; Ivan Ivanov</w:t>
+              <w:t xml:space="preserve"> Ivanov</w:t>
+            </w:r>
+            <w:r>
+              <w:rPr>
+                <w:rFonts w:ascii="Arial" w:hAnsi="Arial" w:cs="Arial"/>
+                <w:sz w:val="18"/>
+                <w:szCs w:val="24"/>
+              </w:rPr>
+              <w:t xml:space="preserve"> </w:t>
+            </w:r>
+            <w:r>
+              <w:rPr>
+                <w:rFonts w:ascii="Arial" w:hAnsi="Arial" w:cs="Arial"/>
+                <w:sz w:val="18"/>
+                <w:szCs w:val="24"/>
+              </w:rPr>
+              <w:t>&amp; Ivan Ivanov</w:t>
             </w:r>
           </w:p>
         </w:tc>
@@ -790,15 +808,7 @@
                 <w:sz w:val="18"/>
                 <w:szCs w:val="24"/>
               </w:rPr>
-              <w:t xml:space="preserve">fter </w:t>
-            </w:r>
-            <w:r>
-              <w:rPr>
-                <w:rFonts w:ascii="Arial" w:hAnsi="Arial" w:cs="Arial"/>
-                <w:sz w:val="18"/>
-                <w:szCs w:val="24"/>
-              </w:rPr>
-              <w:t>1900 year</w:t>
+              <w:t>fter 1900 year</w:t>
             </w:r>
           </w:p>
         </w:tc>
@@ -839,15 +849,7 @@
                 <w:sz w:val="18"/>
                 <w:szCs w:val="24"/>
               </w:rPr>
-              <w:t>l</w:t>
-            </w:r>
-            <w:r>
-              <w:rPr>
-                <w:rFonts w:ascii="Arial" w:hAnsi="Arial" w:cs="Arial"/>
-                <w:sz w:val="18"/>
-                <w:szCs w:val="24"/>
-              </w:rPr>
-              <w:t xml:space="preserve">ist of events </w:t>
+              <w:t xml:space="preserve">list of events </w:t>
             </w:r>
             <w:r>
               <w:rPr>
@@ -863,7 +865,111 @@
                 <w:sz w:val="18"/>
                 <w:szCs w:val="24"/>
               </w:rPr>
-              <w:t>fter 1900 year</w:t>
+              <w:t xml:space="preserve">fter 1900 year </w:t>
+            </w:r>
+          </w:p>
+        </w:tc>
+        <w:tc>
+          <w:tcPr>
+            <w:tcW w:w="1457" w:type="dxa"/>
+          </w:tcPr>
+          <w:p>
+            <w:pPr>
+              <w:cnfStyle w:val="000000100000" w:firstRow="0" w:lastRow="0" w:firstColumn="0" w:lastColumn="0" w:oddVBand="0" w:evenVBand="0" w:oddHBand="1" w:evenHBand="0" w:firstRowFirstColumn="0" w:firstRowLastColumn="0" w:lastRowFirstColumn="0" w:lastRowLastColumn="0"/>
+              <w:rPr>
+                <w:rFonts w:ascii="Arial" w:hAnsi="Arial" w:cs="Arial"/>
+                <w:sz w:val="18"/>
+                <w:szCs w:val="24"/>
+              </w:rPr>
+            </w:pPr>
+            <w:r>
+              <w:rPr>
+                <w:rFonts w:ascii="Arial" w:hAnsi="Arial" w:cs="Arial"/>
+                <w:sz w:val="18"/>
+                <w:szCs w:val="24"/>
+              </w:rPr>
+              <w:t>To show all events after 1900 year</w:t>
+            </w:r>
+          </w:p>
+        </w:tc>
+        <w:tc>
+          <w:tcPr>
+            <w:tcW w:w="1368" w:type="dxa"/>
+          </w:tcPr>
+          <w:p>
+            <w:pPr>
+              <w:cnfStyle w:val="000000100000" w:firstRow="0" w:lastRow="0" w:firstColumn="0" w:lastColumn="0" w:oddVBand="0" w:evenVBand="0" w:oddHBand="1" w:evenHBand="0" w:firstRowFirstColumn="0" w:firstRowLastColumn="0" w:lastRowFirstColumn="0" w:lastRowLastColumn="0"/>
+              <w:rPr>
+                <w:rFonts w:ascii="Arial" w:hAnsi="Arial" w:cs="Arial"/>
+                <w:color w:val="00B050"/>
+                <w:sz w:val="18"/>
+                <w:szCs w:val="24"/>
+              </w:rPr>
+            </w:pPr>
+            <w:r>
+              <w:rPr>
+                <w:rFonts w:ascii="Arial" w:hAnsi="Arial" w:cs="Arial"/>
+                <w:color w:val="00B050"/>
+                <w:sz w:val="18"/>
+                <w:szCs w:val="24"/>
+              </w:rPr>
+              <w:t>PASSED</w:t>
+            </w:r>
+          </w:p>
+        </w:tc>
+        <w:tc>
+          <w:tcPr>
+            <w:tcW w:w="1270" w:type="dxa"/>
+          </w:tcPr>
+          <w:p>
+            <w:pPr>
+              <w:cnfStyle w:val="000000100000" w:firstRow="0" w:lastRow="0" w:firstColumn="0" w:lastColumn="0" w:oddVBand="0" w:evenVBand="0" w:oddHBand="1" w:evenHBand="0" w:firstRowFirstColumn="0" w:firstRowLastColumn="0" w:lastRowFirstColumn="0" w:lastRowLastColumn="0"/>
+              <w:rPr>
+                <w:rFonts w:ascii="Arial" w:hAnsi="Arial" w:cs="Arial"/>
+                <w:sz w:val="18"/>
+                <w:szCs w:val="24"/>
+              </w:rPr>
+            </w:pPr>
+            <w:r>
+              <w:rPr>
+                <w:rFonts w:ascii="Arial" w:hAnsi="Arial" w:cs="Arial"/>
+                <w:sz w:val="18"/>
+                <w:szCs w:val="24"/>
+              </w:rPr>
+              <w:t>Show all events after 1900 year</w:t>
+            </w:r>
+          </w:p>
+        </w:tc>
+        <w:tc>
+          <w:tcPr>
+            <w:tcW w:w="2109" w:type="dxa"/>
+          </w:tcPr>
+          <w:p>
+            <w:pPr>
+              <w:cnfStyle w:val="000000100000" w:firstRow="0" w:lastRow="0" w:firstColumn="0" w:lastColumn="0" w:oddVBand="0" w:evenVBand="0" w:oddHBand="1" w:evenHBand="0" w:firstRowFirstColumn="0" w:firstRowLastColumn="0" w:lastRowFirstColumn="0" w:lastRowLastColumn="0"/>
+              <w:rPr>
+                <w:rFonts w:ascii="Arial" w:hAnsi="Arial" w:cs="Arial"/>
+                <w:sz w:val="18"/>
+                <w:szCs w:val="24"/>
+              </w:rPr>
+            </w:pPr>
+            <w:proofErr w:type="spellStart"/>
+            <w:r>
+              <w:rPr>
+                <w:rFonts w:ascii="Arial" w:hAnsi="Arial" w:cs="Arial"/>
+                <w:sz w:val="18"/>
+                <w:szCs w:val="24"/>
+              </w:rPr>
+              <w:t>Radoslav</w:t>
+            </w:r>
+            <w:proofErr w:type="spellEnd"/>
+            <w:r>
+              <w:rPr>
+                <w:rFonts w:ascii="Arial" w:hAnsi="Arial" w:cs="Arial"/>
+                <w:sz w:val="18"/>
+                <w:szCs w:val="24"/>
+              </w:rPr>
+              <w:t xml:space="preserve"> Ivanov</w:t>
             </w:r>
             <w:r>
               <w:rPr>
@@ -873,133 +979,13 @@
               </w:rPr>
               <w:t xml:space="preserve"> </w:t>
             </w:r>
-          </w:p>
-        </w:tc>
-        <w:tc>
-          <w:tcPr>
-            <w:tcW w:w="1457" w:type="dxa"/>
-          </w:tcPr>
-          <w:p>
-            <w:pPr>
-              <w:cnfStyle w:val="000000100000" w:firstRow="0" w:lastRow="0" w:firstColumn="0" w:lastColumn="0" w:oddVBand="0" w:evenVBand="0" w:oddHBand="1" w:evenHBand="0" w:firstRowFirstColumn="0" w:firstRowLastColumn="0" w:lastRowFirstColumn="0" w:lastRowLastColumn="0"/>
-              <w:rPr>
-                <w:rFonts w:ascii="Arial" w:hAnsi="Arial" w:cs="Arial"/>
-                <w:sz w:val="18"/>
-                <w:szCs w:val="24"/>
-              </w:rPr>
-            </w:pPr>
-            <w:r>
-              <w:rPr>
-                <w:rFonts w:ascii="Arial" w:hAnsi="Arial" w:cs="Arial"/>
-                <w:sz w:val="18"/>
-                <w:szCs w:val="24"/>
-              </w:rPr>
-              <w:t>To show all events after 1</w:t>
-            </w:r>
-            <w:r>
-              <w:rPr>
-                <w:rFonts w:ascii="Arial" w:hAnsi="Arial" w:cs="Arial"/>
-                <w:sz w:val="18"/>
-                <w:szCs w:val="24"/>
-              </w:rPr>
-              <w:t>900 year</w:t>
-            </w:r>
-          </w:p>
-        </w:tc>
-        <w:tc>
-          <w:tcPr>
-            <w:tcW w:w="1368" w:type="dxa"/>
-          </w:tcPr>
-          <w:p>
-            <w:pPr>
-              <w:cnfStyle w:val="000000100000" w:firstRow="0" w:lastRow="0" w:firstColumn="0" w:lastColumn="0" w:oddVBand="0" w:evenVBand="0" w:oddHBand="1" w:evenHBand="0" w:firstRowFirstColumn="0" w:firstRowLastColumn="0" w:lastRowFirstColumn="0" w:lastRowLastColumn="0"/>
-              <w:rPr>
-                <w:rFonts w:ascii="Arial" w:hAnsi="Arial" w:cs="Arial"/>
-                <w:color w:val="00B050"/>
-                <w:sz w:val="18"/>
-                <w:szCs w:val="24"/>
-              </w:rPr>
-            </w:pPr>
-            <w:r>
-              <w:rPr>
-                <w:rFonts w:ascii="Arial" w:hAnsi="Arial" w:cs="Arial"/>
-                <w:color w:val="00B050"/>
-                <w:sz w:val="18"/>
-                <w:szCs w:val="24"/>
-              </w:rPr>
-              <w:t>PASSED</w:t>
-            </w:r>
-          </w:p>
-        </w:tc>
-        <w:tc>
-          <w:tcPr>
-            <w:tcW w:w="1270" w:type="dxa"/>
-          </w:tcPr>
-          <w:p>
-            <w:pPr>
-              <w:cnfStyle w:val="000000100000" w:firstRow="0" w:lastRow="0" w:firstColumn="0" w:lastColumn="0" w:oddVBand="0" w:evenVBand="0" w:oddHBand="1" w:evenHBand="0" w:firstRowFirstColumn="0" w:firstRowLastColumn="0" w:lastRowFirstColumn="0" w:lastRowLastColumn="0"/>
-              <w:rPr>
-                <w:rFonts w:ascii="Arial" w:hAnsi="Arial" w:cs="Arial"/>
-                <w:sz w:val="18"/>
-                <w:szCs w:val="24"/>
-              </w:rPr>
-            </w:pPr>
-            <w:r>
-              <w:rPr>
-                <w:rFonts w:ascii="Arial" w:hAnsi="Arial" w:cs="Arial"/>
-                <w:sz w:val="18"/>
-                <w:szCs w:val="24"/>
-              </w:rPr>
-              <w:t xml:space="preserve">Show all events </w:t>
-            </w:r>
-            <w:r>
-              <w:rPr>
-                <w:rFonts w:ascii="Arial" w:hAnsi="Arial" w:cs="Arial"/>
-                <w:sz w:val="18"/>
-                <w:szCs w:val="24"/>
-              </w:rPr>
-              <w:t>after</w:t>
-            </w:r>
-            <w:r>
-              <w:rPr>
-                <w:rFonts w:ascii="Arial" w:hAnsi="Arial" w:cs="Arial"/>
-                <w:sz w:val="18"/>
-                <w:szCs w:val="24"/>
-              </w:rPr>
-              <w:t xml:space="preserve"> 1900 year</w:t>
-            </w:r>
-          </w:p>
-        </w:tc>
-        <w:tc>
-          <w:tcPr>
-            <w:tcW w:w="2109" w:type="dxa"/>
-          </w:tcPr>
-          <w:p>
-            <w:pPr>
-              <w:cnfStyle w:val="000000100000" w:firstRow="0" w:lastRow="0" w:firstColumn="0" w:lastColumn="0" w:oddVBand="0" w:evenVBand="0" w:oddHBand="1" w:evenHBand="0" w:firstRowFirstColumn="0" w:firstRowLastColumn="0" w:lastRowFirstColumn="0" w:lastRowLastColumn="0"/>
-              <w:rPr>
-                <w:rFonts w:ascii="Arial" w:hAnsi="Arial" w:cs="Arial"/>
-                <w:sz w:val="18"/>
-                <w:szCs w:val="24"/>
-              </w:rPr>
-            </w:pPr>
-            <w:proofErr w:type="spellStart"/>
-            <w:r>
-              <w:rPr>
-                <w:rFonts w:ascii="Arial" w:hAnsi="Arial" w:cs="Arial"/>
-                <w:sz w:val="18"/>
-                <w:szCs w:val="24"/>
-              </w:rPr>
-              <w:t>Rado</w:t>
-            </w:r>
-            <w:proofErr w:type="spellEnd"/>
-            <w:r>
-              <w:rPr>
-                <w:rFonts w:ascii="Arial" w:hAnsi="Arial" w:cs="Arial"/>
-                <w:sz w:val="18"/>
-                <w:szCs w:val="24"/>
-              </w:rPr>
-              <w:t xml:space="preserve"> Ivanov &amp; Ivan Ivanov</w:t>
+            <w:r>
+              <w:rPr>
+                <w:rFonts w:ascii="Arial" w:hAnsi="Arial" w:cs="Arial"/>
+                <w:sz w:val="18"/>
+                <w:szCs w:val="24"/>
+              </w:rPr>
+              <w:t>&amp; Ivan Ivanov</w:t>
             </w:r>
           </w:p>
         </w:tc>
@@ -1227,7 +1213,7 @@
                 <w:sz w:val="18"/>
                 <w:szCs w:val="24"/>
               </w:rPr>
-              <w:t>Rado</w:t>
+              <w:t>Radoslav</w:t>
             </w:r>
             <w:proofErr w:type="spellEnd"/>
             <w:r>
@@ -1236,7 +1222,23 @@
                 <w:sz w:val="18"/>
                 <w:szCs w:val="24"/>
               </w:rPr>
-              <w:t xml:space="preserve"> Ivanov &amp; Ivan Ivanov</w:t>
+              <w:t xml:space="preserve"> Ivanov</w:t>
+            </w:r>
+            <w:r>
+              <w:rPr>
+                <w:rFonts w:ascii="Arial" w:hAnsi="Arial" w:cs="Arial"/>
+                <w:sz w:val="18"/>
+                <w:szCs w:val="24"/>
+              </w:rPr>
+              <w:t xml:space="preserve"> </w:t>
+            </w:r>
+            <w:r>
+              <w:rPr>
+                <w:rFonts w:ascii="Arial" w:hAnsi="Arial" w:cs="Arial"/>
+                <w:sz w:val="18"/>
+                <w:szCs w:val="24"/>
+              </w:rPr>
+              <w:t>&amp; Ivan Ivanov</w:t>
             </w:r>
           </w:p>
         </w:tc>
@@ -1445,7 +1447,7 @@
                 <w:sz w:val="18"/>
                 <w:szCs w:val="24"/>
               </w:rPr>
-              <w:t>Rado</w:t>
+              <w:t>Radoslav</w:t>
             </w:r>
             <w:proofErr w:type="spellEnd"/>
             <w:r>
@@ -1454,7 +1456,23 @@
                 <w:sz w:val="18"/>
                 <w:szCs w:val="24"/>
               </w:rPr>
-              <w:t xml:space="preserve"> Ivanov &amp; </w:t>
+              <w:t xml:space="preserve"> Ivanov</w:t>
+            </w:r>
+            <w:r>
+              <w:rPr>
+                <w:rFonts w:ascii="Arial" w:hAnsi="Arial" w:cs="Arial"/>
+                <w:sz w:val="18"/>
+                <w:szCs w:val="24"/>
+              </w:rPr>
+              <w:t xml:space="preserve"> </w:t>
+            </w:r>
+            <w:r>
+              <w:rPr>
+                <w:rFonts w:ascii="Arial" w:hAnsi="Arial" w:cs="Arial"/>
+                <w:sz w:val="18"/>
+                <w:szCs w:val="24"/>
+              </w:rPr>
+              <w:t xml:space="preserve">&amp; </w:t>
             </w:r>
             <w:proofErr w:type="spellStart"/>
             <w:r>
@@ -1695,6 +1713,14 @@
               </w:rPr>
               <w:t>Rado</w:t>
             </w:r>
+            <w:r>
+              <w:rPr>
+                <w:rFonts w:ascii="Arial" w:hAnsi="Arial" w:cs="Arial"/>
+                <w:sz w:val="18"/>
+                <w:szCs w:val="24"/>
+              </w:rPr>
+              <w:t>slav</w:t>
+            </w:r>
             <w:proofErr w:type="spellEnd"/>
             <w:r>
               <w:rPr>
@@ -1729,8 +1755,6 @@
             </w:r>
           </w:p>
         </w:tc>
-        <w:bookmarkStart w:id="0" w:name="_GoBack"/>
-        <w:bookmarkEnd w:id="0"/>
       </w:tr>
       <w:tr>
         <w:trPr>

</xml_diff>